<commit_message>
Got to remember to add my name.
</commit_message>
<xml_diff>
--- a/classes/CIS313/week2/James Chad Ballay.docx
+++ b/classes/CIS313/week2/James Chad Ballay.docx
@@ -16,6 +16,15 @@
         </w:rPr>
         <w:t>Name:</w:t>
       </w:r>
+      <w:r>
+        <w:rPr>
+          <w:b/>
+          <w:color w:val="FF0000"/>
+        </w:rPr>
+        <w:t xml:space="preserve"> JAMES CHAD BALLAY</w:t>
+      </w:r>
+      <w:bookmarkStart w:id="0" w:name="_GoBack"/>
+      <w:bookmarkEnd w:id="0"/>
     </w:p>
     <w:p>
       <w:pPr>
@@ -62,37 +71,21 @@
           <w:color w:val="FF0000"/>
           <w:u w:val="single"/>
         </w:rPr>
-        <w:t>ering Q1-Q</w:t>
-      </w:r>
-      <w:proofErr w:type="gramStart"/>
+        <w:t>ering Q1-Q8</w:t>
+      </w:r>
       <w:r>
         <w:rPr>
           <w:color w:val="FF0000"/>
           <w:u w:val="single"/>
         </w:rPr>
-        <w:t>8</w:t>
+        <w:t xml:space="preserve"> </w:t>
       </w:r>
       <w:r>
         <w:rPr>
           <w:color w:val="FF0000"/>
           <w:u w:val="single"/>
         </w:rPr>
-        <w:t xml:space="preserve"> </w:t>
-      </w:r>
-      <w:r>
-        <w:rPr>
-          <w:color w:val="FF0000"/>
-          <w:u w:val="single"/>
-        </w:rPr>
-        <w:t>.</w:t>
-      </w:r>
-      <w:proofErr w:type="gramEnd"/>
-      <w:r>
-        <w:rPr>
-          <w:color w:val="FF0000"/>
-          <w:u w:val="single"/>
-        </w:rPr>
-        <w:t xml:space="preserve"> You will lo</w:t>
+        <w:t>. You will lo</w:t>
       </w:r>
       <w:r>
         <w:rPr>
@@ -740,13 +733,8 @@
           <w:numId w:val="1"/>
         </w:numPr>
       </w:pPr>
-      <w:proofErr w:type="gramStart"/>
-      <w:r>
-        <w:t>decimal:_</w:t>
-      </w:r>
-      <w:proofErr w:type="gramEnd"/>
-      <w:r>
-        <w:t>_</w:t>
+      <w:r>
+        <w:t>decimal:__</w:t>
       </w:r>
       <w:r>
         <w:t>499</w:t>
@@ -862,7 +850,6 @@
         <w:pStyle w:val="NoSpacing"/>
         <w:ind w:firstLine="720"/>
       </w:pPr>
-      <w:bookmarkStart w:id="0" w:name="_GoBack"/>
       <w:r>
         <w:rPr>
           <w:noProof/>
@@ -909,7 +896,6 @@
           </wp:inline>
         </w:drawing>
       </w:r>
-      <w:bookmarkEnd w:id="0"/>
     </w:p>
     <w:p>
       <w:pPr>
@@ -1175,13 +1161,8 @@
         <w:pStyle w:val="ListParagraph"/>
       </w:pPr>
       <w:r>
-        <w:t xml:space="preserve">Unix command line utility </w:t>
-      </w:r>
-      <w:proofErr w:type="spellStart"/>
-      <w:r>
-        <w:t>bc</w:t>
-      </w:r>
-      <w:proofErr w:type="spellEnd"/>
+        <w:t>Unix command line utility bc</w:t>
+      </w:r>
       <w:r>
         <w:t>.  (Included some examples.)</w:t>
       </w:r>
@@ -1191,6 +1172,9 @@
         <w:pStyle w:val="ListParagraph"/>
       </w:pPr>
       <w:r>
+        <w:rPr>
+          <w:noProof/>
+        </w:rPr>
         <w:drawing>
           <wp:inline distT="0" distB="0" distL="0" distR="0" wp14:anchorId="2C7122B2" wp14:editId="7239680C">
             <wp:extent cx="2463800" cy="1077913"/>
@@ -1527,7 +1511,7 @@
     <w:lsdException w:name="Table Web 2" w:semiHidden="1" w:unhideWhenUsed="1"/>
     <w:lsdException w:name="Table Web 3" w:semiHidden="1" w:unhideWhenUsed="1"/>
     <w:lsdException w:name="Balloon Text" w:semiHidden="1" w:unhideWhenUsed="1"/>
-    <w:lsdException w:name="Table Grid" w:semiHidden="1" w:uiPriority="59" w:unhideWhenUsed="1"/>
+    <w:lsdException w:name="Table Grid" w:uiPriority="59"/>
     <w:lsdException w:name="Table Theme" w:semiHidden="1" w:unhideWhenUsed="1"/>
     <w:lsdException w:name="Placeholder Text" w:semiHidden="1"/>
     <w:lsdException w:name="No Spacing" w:uiPriority="1" w:qFormat="1"/>

</xml_diff>